<commit_message>
upd KP and lab 25
+ added 6, 7, 8, 9 kp, not mine
+ updated report file of 25 lab
</commit_message>
<xml_diff>
--- a/2 semester/CS/lab 25/отчет.docx
+++ b/2 semester/CS/lab 25/отчет.docx
@@ -27,14 +27,7 @@
         <w:rPr>
           <w:sz w:val="28"/>
         </w:rPr>
-        <w:t xml:space="preserve"> по </w:t>
-      </w:r>
-      <w:proofErr w:type="gramStart"/>
-      <w:r>
-        <w:rPr>
-          <w:sz w:val="28"/>
-        </w:rPr>
-        <w:t>курсу</w:t>
+        <w:t xml:space="preserve"> по курсу</w:t>
       </w:r>
       <w:r>
         <w:rPr>
@@ -53,14 +46,7 @@
         <w:rPr>
           <w:sz w:val="28"/>
         </w:rPr>
-        <w:t>“</w:t>
-      </w:r>
-      <w:proofErr w:type="gramEnd"/>
-      <w:r>
-        <w:rPr>
-          <w:sz w:val="28"/>
-        </w:rPr>
-        <w:t>Фундаментальная</w:t>
+        <w:t>“Фундаментальная</w:t>
       </w:r>
       <w:r>
         <w:rPr>
@@ -190,21 +176,8 @@
         </w:rPr>
         <w:t xml:space="preserve"> </w:t>
       </w:r>
-      <w:proofErr w:type="spellStart"/>
-      <w:r>
-        <w:t>e-mail</w:t>
-      </w:r>
-      <w:proofErr w:type="spellEnd"/>
-      <w:r>
-        <w:t xml:space="preserve">, </w:t>
-      </w:r>
-      <w:proofErr w:type="spellStart"/>
-      <w:r>
-        <w:t>telegram</w:t>
-      </w:r>
-      <w:proofErr w:type="spellEnd"/>
-      <w:r>
-        <w:t>,</w:t>
+      <w:r>
+        <w:t>e-mail, telegram,</w:t>
       </w:r>
       <w:r>
         <w:rPr>
@@ -212,13 +185,8 @@
         </w:rPr>
         <w:t xml:space="preserve"> </w:t>
       </w:r>
-      <w:proofErr w:type="spellStart"/>
-      <w:r>
-        <w:t>skype</w:t>
-      </w:r>
-      <w:proofErr w:type="spellEnd"/>
-      <w:r>
-        <w:t xml:space="preserve">: </w:t>
+      <w:r>
+        <w:t xml:space="preserve">skype: </w:t>
       </w:r>
       <w:hyperlink r:id="rId5">
         <w:r>
@@ -555,14 +523,12 @@
       <w:r>
         <w:t xml:space="preserve">и </w:t>
       </w:r>
-      <w:proofErr w:type="spellStart"/>
       <w:r>
         <w:rPr>
           <w:lang w:val="en-US"/>
         </w:rPr>
         <w:t>CMake</w:t>
       </w:r>
-      <w:proofErr w:type="spellEnd"/>
       <w:r>
         <w:t>.</w:t>
       </w:r>
@@ -1314,19 +1280,68 @@
       <w:r>
         <w:t xml:space="preserve">Во время написания ЛР 23 использовать </w:t>
       </w:r>
-      <w:proofErr w:type="spellStart"/>
       <w:r>
         <w:rPr>
           <w:lang w:val="en-US"/>
         </w:rPr>
         <w:t>cmake</w:t>
       </w:r>
-      <w:proofErr w:type="spellEnd"/>
       <w:r>
         <w:t xml:space="preserve"> </w:t>
       </w:r>
       <w:r>
         <w:t>для сборки проекта, дописывая необходимые правила сборки.</w:t>
+      </w:r>
+      <w:r>
+        <w:t xml:space="preserve"> </w:t>
+      </w:r>
+      <w:r>
+        <w:t xml:space="preserve">После вызова </w:t>
+      </w:r>
+      <w:r>
+        <w:rPr>
+          <w:lang w:val="en-US"/>
+        </w:rPr>
+        <w:t>cmake</w:t>
+      </w:r>
+      <w:r>
+        <w:t xml:space="preserve"> </w:t>
+      </w:r>
+      <w:r>
+        <w:t xml:space="preserve">от файла с правилами необходимо будет запустить </w:t>
+      </w:r>
+      <w:r>
+        <w:rPr>
+          <w:lang w:val="en-US"/>
+        </w:rPr>
+        <w:t>make</w:t>
+      </w:r>
+      <w:r>
+        <w:t xml:space="preserve"> </w:t>
+      </w:r>
+      <w:r>
+        <w:t xml:space="preserve">от </w:t>
+      </w:r>
+      <w:r>
+        <w:rPr>
+          <w:lang w:val="en-US"/>
+        </w:rPr>
+        <w:t>make</w:t>
+      </w:r>
+      <w:r>
+        <w:t xml:space="preserve"> </w:t>
+      </w:r>
+      <w:r>
+        <w:t xml:space="preserve">файла, который был создан в процессе работы утилиты </w:t>
+      </w:r>
+      <w:r>
+        <w:rPr>
+          <w:lang w:val="en-US"/>
+        </w:rPr>
+        <w:t>cmake</w:t>
+      </w:r>
+      <w:r>
+        <w:t>.</w:t>
       </w:r>
     </w:p>
     <w:p>
@@ -2357,19 +2372,11 @@
                 <w:sz w:val="20"/>
               </w:rPr>
             </w:pPr>
-            <w:proofErr w:type="spellStart"/>
             <w:r>
               <w:rPr>
                 <w:sz w:val="20"/>
               </w:rPr>
-              <w:t>Лаб</w:t>
-            </w:r>
-            <w:proofErr w:type="spellEnd"/>
-            <w:r>
-              <w:rPr>
-                <w:sz w:val="20"/>
-              </w:rPr>
-              <w:t>.</w:t>
+              <w:t>Лаб.</w:t>
             </w:r>
             <w:r>
               <w:rPr>
@@ -2378,14 +2385,12 @@
               </w:rPr>
               <w:t xml:space="preserve"> </w:t>
             </w:r>
-            <w:proofErr w:type="spellStart"/>
             <w:r>
               <w:rPr>
                 <w:sz w:val="20"/>
               </w:rPr>
               <w:t>или</w:t>
             </w:r>
-            <w:proofErr w:type="spellEnd"/>
           </w:p>
           <w:p>
             <w:pPr>
@@ -2396,19 +2401,11 @@
                 <w:sz w:val="20"/>
               </w:rPr>
             </w:pPr>
-            <w:proofErr w:type="spellStart"/>
             <w:r>
               <w:rPr>
                 <w:sz w:val="20"/>
               </w:rPr>
-              <w:t>дом</w:t>
-            </w:r>
-            <w:proofErr w:type="spellEnd"/>
-            <w:r>
-              <w:rPr>
-                <w:sz w:val="20"/>
-              </w:rPr>
-              <w:t>.</w:t>
+              <w:t>дом.</w:t>
             </w:r>
           </w:p>
         </w:tc>
@@ -2433,14 +2430,12 @@
                 <w:sz w:val="20"/>
               </w:rPr>
             </w:pPr>
-            <w:proofErr w:type="spellStart"/>
             <w:r>
               <w:rPr>
                 <w:sz w:val="20"/>
               </w:rPr>
               <w:t>Дата</w:t>
             </w:r>
-            <w:proofErr w:type="spellEnd"/>
           </w:p>
         </w:tc>
         <w:tc>
@@ -2464,14 +2459,12 @@
                 <w:sz w:val="20"/>
               </w:rPr>
             </w:pPr>
-            <w:proofErr w:type="spellStart"/>
             <w:r>
               <w:rPr>
                 <w:sz w:val="20"/>
               </w:rPr>
               <w:t>Время</w:t>
             </w:r>
-            <w:proofErr w:type="spellEnd"/>
           </w:p>
         </w:tc>
         <w:tc>
@@ -2495,14 +2488,12 @@
                 <w:sz w:val="20"/>
               </w:rPr>
             </w:pPr>
-            <w:proofErr w:type="spellStart"/>
             <w:r>
               <w:rPr>
                 <w:sz w:val="20"/>
               </w:rPr>
               <w:t>Событие</w:t>
             </w:r>
-            <w:proofErr w:type="spellEnd"/>
           </w:p>
         </w:tc>
         <w:tc>
@@ -2518,28 +2509,12 @@
                 <w:sz w:val="20"/>
               </w:rPr>
             </w:pPr>
-            <w:proofErr w:type="spellStart"/>
             <w:r>
               <w:rPr>
                 <w:sz w:val="20"/>
               </w:rPr>
-              <w:t>Действие</w:t>
+              <w:t>Действие по</w:t>
             </w:r>
-            <w:proofErr w:type="spellEnd"/>
-            <w:r>
-              <w:rPr>
-                <w:sz w:val="20"/>
-              </w:rPr>
-              <w:t xml:space="preserve"> </w:t>
-            </w:r>
-            <w:proofErr w:type="spellStart"/>
-            <w:r>
-              <w:rPr>
-                <w:sz w:val="20"/>
-              </w:rPr>
-              <w:t>по</w:t>
-            </w:r>
-            <w:proofErr w:type="spellEnd"/>
             <w:r>
               <w:rPr>
                 <w:spacing w:val="1"/>
@@ -2547,7 +2522,6 @@
               </w:rPr>
               <w:t xml:space="preserve"> </w:t>
             </w:r>
-            <w:proofErr w:type="spellStart"/>
             <w:r>
               <w:rPr>
                 <w:spacing w:val="-1"/>
@@ -2555,7 +2529,6 @@
               </w:rPr>
               <w:t>исправлению</w:t>
             </w:r>
-            <w:proofErr w:type="spellEnd"/>
           </w:p>
         </w:tc>
         <w:tc>
@@ -2579,14 +2552,12 @@
                 <w:sz w:val="20"/>
               </w:rPr>
             </w:pPr>
-            <w:proofErr w:type="spellStart"/>
             <w:r>
               <w:rPr>
                 <w:sz w:val="20"/>
               </w:rPr>
               <w:t>Примечание</w:t>
             </w:r>
-            <w:proofErr w:type="spellEnd"/>
           </w:p>
         </w:tc>
       </w:tr>
@@ -2867,14 +2838,12 @@
       <w:r>
         <w:t xml:space="preserve"> я выяснил, что система для сборки </w:t>
       </w:r>
-      <w:proofErr w:type="spellStart"/>
       <w:r>
         <w:rPr>
           <w:lang w:val="en-US"/>
         </w:rPr>
         <w:t>cmake</w:t>
       </w:r>
-      <w:proofErr w:type="spellEnd"/>
       <w:r>
         <w:t xml:space="preserve"> </w:t>
       </w:r>
@@ -2890,19 +2859,50 @@
       <w:r>
         <w:t xml:space="preserve">. </w:t>
       </w:r>
-      <w:proofErr w:type="spellStart"/>
       <w:r>
         <w:rPr>
           <w:lang w:val="en-US"/>
         </w:rPr>
         <w:t>CMake</w:t>
       </w:r>
-      <w:proofErr w:type="spellEnd"/>
       <w:r>
         <w:t xml:space="preserve"> </w:t>
       </w:r>
       <w:r>
         <w:t>упрощает работу с проектами, и обладает достаточной гибкостью, необходимой для моих задач.</w:t>
+      </w:r>
+      <w:r>
+        <w:t xml:space="preserve"> Также стоит отметить, что </w:t>
+      </w:r>
+      <w:r>
+        <w:rPr>
+          <w:lang w:val="en-US"/>
+        </w:rPr>
+        <w:t>cmake</w:t>
+      </w:r>
+      <w:r>
+        <w:t xml:space="preserve"> </w:t>
+      </w:r>
+      <w:r>
+        <w:t xml:space="preserve">генерирует динамический </w:t>
+      </w:r>
+      <w:r>
+        <w:rPr>
+          <w:lang w:val="en-US"/>
+        </w:rPr>
+        <w:t>make</w:t>
+      </w:r>
+      <w:r>
+        <w:t xml:space="preserve"> </w:t>
+      </w:r>
+      <w:r>
+        <w:t>файл, который при запуске будет пересобирать проект, компилируя и линкуя только измененные файлы с</w:t>
+      </w:r>
+      <w:r>
+        <w:t xml:space="preserve"> момента</w:t>
+      </w:r>
+      <w:r>
+        <w:t xml:space="preserve"> последней сборки.</w:t>
       </w:r>
     </w:p>
     <w:p>

</xml_diff>